<commit_message>
Aggiornamento documenti e aggiunta della presentazione
</commit_message>
<xml_diff>
--- a/Documentazione/Assignment 1/Assignment 1.docx
+++ b/Documentazione/Assignment 1/Assignment 1.docx
@@ -8923,13 +8923,13 @@
         </w:rPr>
         <w:lastRenderedPageBreak/>
         <w:drawing>
-          <wp:anchor distT="0" distB="0" distL="114300" distR="114300" simplePos="0" relativeHeight="251668480" behindDoc="0" locked="0" layoutInCell="1" allowOverlap="1" wp14:anchorId="39C8DC3A" wp14:editId="23B15CC5">
+          <wp:anchor distT="0" distB="0" distL="114300" distR="114300" simplePos="0" relativeHeight="251668480" behindDoc="0" locked="0" layoutInCell="1" allowOverlap="1" wp14:anchorId="39C8DC3A" wp14:editId="1F856B35">
             <wp:simplePos x="0" y="0"/>
             <wp:positionH relativeFrom="margin">
-              <wp:posOffset>4239260</wp:posOffset>
+              <wp:align>right</wp:align>
             </wp:positionH>
             <wp:positionV relativeFrom="paragraph">
-              <wp:posOffset>304165</wp:posOffset>
+              <wp:posOffset>33820</wp:posOffset>
             </wp:positionV>
             <wp:extent cx="2402840" cy="1602740"/>
             <wp:effectExtent l="19050" t="19050" r="16510" b="16510"/>
@@ -10594,14 +10594,35 @@
           <w:sz w:val="24"/>
           <w:szCs w:val="24"/>
         </w:rPr>
-        <w:t>. Possiede un piccolo ristorante</w:t>
+        <w:t>.</w:t>
       </w:r>
       <w:r>
         <w:rPr>
           <w:sz w:val="24"/>
           <w:szCs w:val="24"/>
         </w:rPr>
-        <w:t xml:space="preserve"> sul lungomare. Ed è sempre alla ricerca di oli di buona qualità per condire e ideare nuove ricette. Michela ha una buona padronanza delle nuove tecnologie ed è da lungo tempo alla ricerca di uno strumento che le permetta di dialogare in modo più efficiente, facile e diretto con il produttore, in modo da riuscire a recuperare delle ottime materie prime.</w:t>
+        <w:t xml:space="preserve"> È una casalinga e ha due figlie, Michela ha sempre amato cucinare ed è una grande cultrice della dieta mediterranea per questo è sempre alla ricerca di un buono olio con cui condire le sue ricette</w:t>
+      </w:r>
+      <w:r>
+        <w:rPr>
+          <w:sz w:val="24"/>
+          <w:szCs w:val="24"/>
+        </w:rPr>
+        <w:t>.</w:t>
+      </w:r>
+      <w:r>
+        <w:rPr>
+          <w:sz w:val="24"/>
+          <w:szCs w:val="24"/>
+        </w:rPr>
+        <w:t xml:space="preserve"> H</w:t>
+      </w:r>
+      <w:r>
+        <w:rPr>
+          <w:sz w:val="24"/>
+          <w:szCs w:val="24"/>
+        </w:rPr>
+        <w:t>a una buona padronanza delle nuove tecnologie ed è da lungo tempo alla ricerca di uno strumento che le permetta di dialogare in modo più efficiente, facile e diretto con il produttore, in modo da riuscire a recuperare delle ottime materie prime.</w:t>
       </w:r>
     </w:p>
     <w:p>
@@ -10628,17 +10649,6 @@
         </w:rPr>
         <w:t>Ricerca di produttori da cui acquistare.</w:t>
       </w:r>
-    </w:p>
-    <w:p>
-      <w:pPr>
-        <w:jc w:val="both"/>
-        <w:rPr>
-          <w:b/>
-          <w:bCs/>
-          <w:sz w:val="24"/>
-          <w:szCs w:val="24"/>
-        </w:rPr>
-      </w:pPr>
     </w:p>
     <w:p>
       <w:pPr>
@@ -12510,14 +12520,6 @@
         </w:rPr>
         <w:t xml:space="preserve"> precisi criteri;</w:t>
       </w:r>
-      <w:r>
-        <w:rPr>
-          <w:b/>
-          <w:sz w:val="24"/>
-          <w:szCs w:val="24"/>
-        </w:rPr>
-        <w:br/>
-      </w:r>
     </w:p>
     <w:tbl>
       <w:tblPr>
@@ -14184,7 +14186,25 @@
                 <w:sz w:val="24"/>
                 <w:szCs w:val="24"/>
               </w:rPr>
-              <w:t>Michele Abate</w:t>
+              <w:t>Michel</w:t>
+            </w:r>
+            <w:r>
+              <w:rPr>
+                <w:b/>
+                <w:bCs/>
+                <w:sz w:val="24"/>
+                <w:szCs w:val="24"/>
+              </w:rPr>
+              <w:t>a</w:t>
+            </w:r>
+            <w:r>
+              <w:rPr>
+                <w:b/>
+                <w:bCs/>
+                <w:sz w:val="24"/>
+                <w:szCs w:val="24"/>
+              </w:rPr>
+              <w:t xml:space="preserve"> Abate</w:t>
             </w:r>
           </w:p>
         </w:tc>
@@ -14686,19 +14706,566 @@
       <w:pPr>
         <w:jc w:val="both"/>
         <w:rPr>
+          <w:sz w:val="24"/>
+          <w:szCs w:val="24"/>
+        </w:rPr>
+      </w:pPr>
+    </w:p>
+    <w:tbl>
+      <w:tblPr>
+        <w:tblStyle w:val="Grigliatabella"/>
+        <w:tblW w:w="0" w:type="auto"/>
+        <w:tblLook w:val="04A0" w:firstRow="1" w:lastRow="0" w:firstColumn="1" w:lastColumn="0" w:noHBand="0" w:noVBand="1"/>
+      </w:tblPr>
+      <w:tblGrid>
+        <w:gridCol w:w="704"/>
+        <w:gridCol w:w="2977"/>
+        <w:gridCol w:w="3402"/>
+        <w:gridCol w:w="3373"/>
+      </w:tblGrid>
+      <w:tr>
+        <w:tc>
+          <w:tcPr>
+            <w:tcW w:w="3681" w:type="dxa"/>
+            <w:gridSpan w:val="2"/>
+            <w:shd w:val="clear" w:color="auto" w:fill="92D050"/>
+          </w:tcPr>
+          <w:p>
+            <w:pPr>
+              <w:jc w:val="both"/>
+              <w:rPr>
+                <w:b/>
+                <w:bCs/>
+                <w:sz w:val="24"/>
+                <w:szCs w:val="24"/>
+              </w:rPr>
+            </w:pPr>
+            <w:r>
+              <w:rPr>
+                <w:b/>
+                <w:bCs/>
+                <w:sz w:val="24"/>
+                <w:szCs w:val="24"/>
+              </w:rPr>
+              <w:t>Antonio Moro</w:t>
+            </w:r>
+          </w:p>
+        </w:tc>
+        <w:tc>
+          <w:tcPr>
+            <w:tcW w:w="6775" w:type="dxa"/>
+            <w:gridSpan w:val="2"/>
+            <w:tcBorders>
+              <w:top w:val="nil"/>
+              <w:right w:val="nil"/>
+            </w:tcBorders>
+            <w:shd w:val="clear" w:color="auto" w:fill="FFFFFF" w:themeFill="background1"/>
+          </w:tcPr>
+          <w:p>
+            <w:pPr>
+              <w:jc w:val="both"/>
+              <w:rPr>
+                <w:b/>
+                <w:bCs/>
+                <w:sz w:val="24"/>
+                <w:szCs w:val="24"/>
+              </w:rPr>
+            </w:pPr>
+          </w:p>
+        </w:tc>
+      </w:tr>
+      <w:tr>
+        <w:tc>
+          <w:tcPr>
+            <w:tcW w:w="704" w:type="dxa"/>
+            <w:shd w:val="clear" w:color="auto" w:fill="FFFF00"/>
+          </w:tcPr>
+          <w:p>
+            <w:pPr>
+              <w:jc w:val="both"/>
+              <w:rPr>
+                <w:b/>
+                <w:bCs/>
+                <w:sz w:val="24"/>
+                <w:szCs w:val="24"/>
+              </w:rPr>
+            </w:pPr>
+            <w:r>
+              <w:rPr>
+                <w:b/>
+                <w:bCs/>
+                <w:sz w:val="24"/>
+                <w:szCs w:val="24"/>
+              </w:rPr>
+              <w:t>Task</w:t>
+            </w:r>
+          </w:p>
+        </w:tc>
+        <w:tc>
+          <w:tcPr>
+            <w:tcW w:w="2977" w:type="dxa"/>
+            <w:shd w:val="clear" w:color="auto" w:fill="FFFF00"/>
+          </w:tcPr>
+          <w:p>
+            <w:pPr>
+              <w:jc w:val="both"/>
+              <w:rPr>
+                <w:b/>
+                <w:bCs/>
+                <w:sz w:val="24"/>
+                <w:szCs w:val="24"/>
+              </w:rPr>
+            </w:pPr>
+            <w:r>
+              <w:rPr>
+                <w:b/>
+                <w:bCs/>
+                <w:sz w:val="24"/>
+                <w:szCs w:val="24"/>
+              </w:rPr>
+              <w:t>Frequenza</w:t>
+            </w:r>
+          </w:p>
+        </w:tc>
+        <w:tc>
+          <w:tcPr>
+            <w:tcW w:w="3402" w:type="dxa"/>
+            <w:shd w:val="clear" w:color="auto" w:fill="FFFF00"/>
+          </w:tcPr>
+          <w:p>
+            <w:pPr>
+              <w:jc w:val="both"/>
+              <w:rPr>
+                <w:b/>
+                <w:bCs/>
+                <w:sz w:val="24"/>
+                <w:szCs w:val="24"/>
+              </w:rPr>
+            </w:pPr>
+            <w:r>
+              <w:rPr>
+                <w:b/>
+                <w:bCs/>
+                <w:sz w:val="24"/>
+                <w:szCs w:val="24"/>
+              </w:rPr>
+              <w:t>Importanza</w:t>
+            </w:r>
+          </w:p>
+        </w:tc>
+        <w:tc>
+          <w:tcPr>
+            <w:tcW w:w="3373" w:type="dxa"/>
+            <w:shd w:val="clear" w:color="auto" w:fill="FFFF00"/>
+          </w:tcPr>
+          <w:p>
+            <w:pPr>
+              <w:jc w:val="both"/>
+              <w:rPr>
+                <w:b/>
+                <w:bCs/>
+                <w:sz w:val="24"/>
+                <w:szCs w:val="24"/>
+              </w:rPr>
+            </w:pPr>
+            <w:r>
+              <w:rPr>
+                <w:b/>
+                <w:bCs/>
+                <w:sz w:val="24"/>
+                <w:szCs w:val="24"/>
+              </w:rPr>
+              <w:t>Complessità</w:t>
+            </w:r>
+          </w:p>
+        </w:tc>
+      </w:tr>
+      <w:tr>
+        <w:tc>
+          <w:tcPr>
+            <w:tcW w:w="704" w:type="dxa"/>
+            <w:shd w:val="clear" w:color="auto" w:fill="FFC000"/>
+          </w:tcPr>
+          <w:p>
+            <w:pPr>
+              <w:jc w:val="center"/>
+              <w:rPr>
+                <w:b/>
+                <w:bCs/>
+                <w:sz w:val="24"/>
+                <w:szCs w:val="24"/>
+              </w:rPr>
+            </w:pPr>
+            <w:r>
+              <w:rPr>
+                <w:b/>
+                <w:bCs/>
+                <w:sz w:val="24"/>
+                <w:szCs w:val="24"/>
+              </w:rPr>
+              <w:t>1</w:t>
+            </w:r>
+          </w:p>
+        </w:tc>
+        <w:tc>
+          <w:tcPr>
+            <w:tcW w:w="2977" w:type="dxa"/>
+          </w:tcPr>
+          <w:p>
+            <w:pPr>
+              <w:jc w:val="both"/>
+              <w:rPr>
+                <w:sz w:val="24"/>
+                <w:szCs w:val="24"/>
+              </w:rPr>
+            </w:pPr>
+            <w:r>
+              <w:rPr>
+                <w:sz w:val="24"/>
+                <w:szCs w:val="24"/>
+              </w:rPr>
+              <w:t>Null</w:t>
+            </w:r>
+          </w:p>
+        </w:tc>
+        <w:tc>
+          <w:tcPr>
+            <w:tcW w:w="3402" w:type="dxa"/>
+          </w:tcPr>
+          <w:p>
+            <w:pPr>
+              <w:jc w:val="both"/>
+              <w:rPr>
+                <w:sz w:val="24"/>
+                <w:szCs w:val="24"/>
+              </w:rPr>
+            </w:pPr>
+            <w:r>
+              <w:rPr>
+                <w:sz w:val="24"/>
+                <w:szCs w:val="24"/>
+              </w:rPr>
+              <w:t>Null</w:t>
+            </w:r>
+          </w:p>
+        </w:tc>
+        <w:tc>
+          <w:tcPr>
+            <w:tcW w:w="3373" w:type="dxa"/>
+          </w:tcPr>
+          <w:p>
+            <w:pPr>
+              <w:jc w:val="both"/>
+              <w:rPr>
+                <w:sz w:val="24"/>
+                <w:szCs w:val="24"/>
+              </w:rPr>
+            </w:pPr>
+            <w:r>
+              <w:rPr>
+                <w:sz w:val="24"/>
+                <w:szCs w:val="24"/>
+              </w:rPr>
+              <w:t>Null</w:t>
+            </w:r>
+          </w:p>
+        </w:tc>
+      </w:tr>
+      <w:tr>
+        <w:tc>
+          <w:tcPr>
+            <w:tcW w:w="704" w:type="dxa"/>
+            <w:shd w:val="clear" w:color="auto" w:fill="FFC000"/>
+          </w:tcPr>
+          <w:p>
+            <w:pPr>
+              <w:jc w:val="center"/>
+              <w:rPr>
+                <w:b/>
+                <w:bCs/>
+                <w:sz w:val="24"/>
+                <w:szCs w:val="24"/>
+              </w:rPr>
+            </w:pPr>
+            <w:r>
+              <w:rPr>
+                <w:b/>
+                <w:bCs/>
+                <w:sz w:val="24"/>
+                <w:szCs w:val="24"/>
+              </w:rPr>
+              <w:t>2</w:t>
+            </w:r>
+          </w:p>
+        </w:tc>
+        <w:tc>
+          <w:tcPr>
+            <w:tcW w:w="2977" w:type="dxa"/>
+          </w:tcPr>
+          <w:p>
+            <w:pPr>
+              <w:jc w:val="both"/>
+              <w:rPr>
+                <w:sz w:val="24"/>
+                <w:szCs w:val="24"/>
+              </w:rPr>
+            </w:pPr>
+            <w:r>
+              <w:rPr>
+                <w:sz w:val="24"/>
+                <w:szCs w:val="24"/>
+              </w:rPr>
+              <w:t>Null</w:t>
+            </w:r>
+          </w:p>
+        </w:tc>
+        <w:tc>
+          <w:tcPr>
+            <w:tcW w:w="3402" w:type="dxa"/>
+          </w:tcPr>
+          <w:p>
+            <w:pPr>
+              <w:jc w:val="both"/>
+              <w:rPr>
+                <w:sz w:val="24"/>
+                <w:szCs w:val="24"/>
+              </w:rPr>
+            </w:pPr>
+            <w:r>
+              <w:rPr>
+                <w:sz w:val="24"/>
+                <w:szCs w:val="24"/>
+              </w:rPr>
+              <w:t>Null</w:t>
+            </w:r>
+          </w:p>
+        </w:tc>
+        <w:tc>
+          <w:tcPr>
+            <w:tcW w:w="3373" w:type="dxa"/>
+          </w:tcPr>
+          <w:p>
+            <w:pPr>
+              <w:jc w:val="both"/>
+              <w:rPr>
+                <w:sz w:val="24"/>
+                <w:szCs w:val="24"/>
+              </w:rPr>
+            </w:pPr>
+            <w:r>
+              <w:rPr>
+                <w:sz w:val="24"/>
+                <w:szCs w:val="24"/>
+              </w:rPr>
+              <w:t>Null</w:t>
+            </w:r>
+          </w:p>
+        </w:tc>
+      </w:tr>
+      <w:tr>
+        <w:tc>
+          <w:tcPr>
+            <w:tcW w:w="704" w:type="dxa"/>
+            <w:shd w:val="clear" w:color="auto" w:fill="FFC000"/>
+          </w:tcPr>
+          <w:p>
+            <w:pPr>
+              <w:jc w:val="center"/>
+              <w:rPr>
+                <w:b/>
+                <w:bCs/>
+                <w:sz w:val="24"/>
+                <w:szCs w:val="24"/>
+              </w:rPr>
+            </w:pPr>
+            <w:r>
+              <w:rPr>
+                <w:b/>
+                <w:bCs/>
+                <w:sz w:val="24"/>
+                <w:szCs w:val="24"/>
+              </w:rPr>
+              <w:t>3</w:t>
+            </w:r>
+          </w:p>
+        </w:tc>
+        <w:tc>
+          <w:tcPr>
+            <w:tcW w:w="2977" w:type="dxa"/>
+          </w:tcPr>
+          <w:p>
+            <w:pPr>
+              <w:jc w:val="both"/>
+              <w:rPr>
+                <w:sz w:val="24"/>
+                <w:szCs w:val="24"/>
+              </w:rPr>
+            </w:pPr>
+            <w:r>
+              <w:rPr>
+                <w:sz w:val="24"/>
+                <w:szCs w:val="24"/>
+              </w:rPr>
+              <w:t>Null</w:t>
+            </w:r>
+          </w:p>
+        </w:tc>
+        <w:tc>
+          <w:tcPr>
+            <w:tcW w:w="3402" w:type="dxa"/>
+          </w:tcPr>
+          <w:p>
+            <w:pPr>
+              <w:jc w:val="both"/>
+              <w:rPr>
+                <w:sz w:val="24"/>
+                <w:szCs w:val="24"/>
+              </w:rPr>
+            </w:pPr>
+            <w:r>
+              <w:rPr>
+                <w:sz w:val="24"/>
+                <w:szCs w:val="24"/>
+              </w:rPr>
+              <w:t>Null</w:t>
+            </w:r>
+          </w:p>
+        </w:tc>
+        <w:tc>
+          <w:tcPr>
+            <w:tcW w:w="3373" w:type="dxa"/>
+          </w:tcPr>
+          <w:p>
+            <w:pPr>
+              <w:jc w:val="both"/>
+              <w:rPr>
+                <w:sz w:val="24"/>
+                <w:szCs w:val="24"/>
+              </w:rPr>
+            </w:pPr>
+            <w:r>
+              <w:rPr>
+                <w:sz w:val="24"/>
+                <w:szCs w:val="24"/>
+              </w:rPr>
+              <w:t>Null</w:t>
+            </w:r>
+          </w:p>
+        </w:tc>
+      </w:tr>
+      <w:tr>
+        <w:tc>
+          <w:tcPr>
+            <w:tcW w:w="704" w:type="dxa"/>
+            <w:shd w:val="clear" w:color="auto" w:fill="FFC000"/>
+          </w:tcPr>
+          <w:p>
+            <w:pPr>
+              <w:jc w:val="center"/>
+              <w:rPr>
+                <w:b/>
+                <w:bCs/>
+                <w:sz w:val="24"/>
+                <w:szCs w:val="24"/>
+              </w:rPr>
+            </w:pPr>
+            <w:r>
+              <w:rPr>
+                <w:b/>
+                <w:bCs/>
+                <w:sz w:val="24"/>
+                <w:szCs w:val="24"/>
+              </w:rPr>
+              <w:t>4</w:t>
+            </w:r>
+          </w:p>
+        </w:tc>
+        <w:tc>
+          <w:tcPr>
+            <w:tcW w:w="2977" w:type="dxa"/>
+          </w:tcPr>
+          <w:p>
+            <w:pPr>
+              <w:jc w:val="both"/>
+              <w:rPr>
+                <w:sz w:val="24"/>
+                <w:szCs w:val="24"/>
+              </w:rPr>
+            </w:pPr>
+            <w:r>
+              <w:rPr>
+                <w:sz w:val="24"/>
+                <w:szCs w:val="24"/>
+              </w:rPr>
+              <w:t>Media</w:t>
+            </w:r>
+          </w:p>
+        </w:tc>
+        <w:tc>
+          <w:tcPr>
+            <w:tcW w:w="3402" w:type="dxa"/>
+          </w:tcPr>
+          <w:p>
+            <w:pPr>
+              <w:jc w:val="both"/>
+              <w:rPr>
+                <w:sz w:val="24"/>
+                <w:szCs w:val="24"/>
+              </w:rPr>
+            </w:pPr>
+            <w:r>
+              <w:rPr>
+                <w:sz w:val="24"/>
+                <w:szCs w:val="24"/>
+              </w:rPr>
+              <w:t>Alta</w:t>
+            </w:r>
+          </w:p>
+        </w:tc>
+        <w:tc>
+          <w:tcPr>
+            <w:tcW w:w="3373" w:type="dxa"/>
+          </w:tcPr>
+          <w:p>
+            <w:pPr>
+              <w:jc w:val="both"/>
+              <w:rPr>
+                <w:sz w:val="24"/>
+                <w:szCs w:val="24"/>
+              </w:rPr>
+            </w:pPr>
+            <w:r>
+              <w:rPr>
+                <w:sz w:val="24"/>
+                <w:szCs w:val="24"/>
+              </w:rPr>
+              <w:t>Media</w:t>
+            </w:r>
+          </w:p>
+        </w:tc>
+      </w:tr>
+    </w:tbl>
+    <w:p>
+      <w:pPr>
+        <w:jc w:val="both"/>
+        <w:rPr>
+          <w:rFonts w:ascii="Segoe UI" w:hAnsi="Segoe UI" w:cs="Segoe UI"/>
+          <w:b/>
+          <w:sz w:val="24"/>
+          <w:szCs w:val="24"/>
+        </w:rPr>
+      </w:pPr>
+    </w:p>
+    <w:p>
+      <w:pPr>
+        <w:jc w:val="both"/>
+        <w:rPr>
           <w:rFonts w:ascii="Segoe UI" w:hAnsi="Segoe UI" w:cs="Segoe UI"/>
           <w:bCs/>
           <w:sz w:val="24"/>
           <w:szCs w:val="24"/>
         </w:rPr>
       </w:pPr>
-      <w:r>
-        <w:rPr>
-          <w:sz w:val="24"/>
-          <w:szCs w:val="24"/>
-        </w:rPr>
-        <w:br/>
-      </w:r>
       <w:r>
         <w:rPr>
           <w:rFonts w:ascii="Segoe UI" w:hAnsi="Segoe UI" w:cs="Segoe UI"/>
@@ -14899,26 +15466,6 @@
         </w:tc>
       </w:tr>
     </w:tbl>
-    <w:p>
-      <w:pPr>
-        <w:jc w:val="both"/>
-        <w:rPr>
-          <w:rFonts w:ascii="Segoe UI" w:hAnsi="Segoe UI" w:cs="Segoe UI"/>
-          <w:bCs/>
-          <w:sz w:val="24"/>
-          <w:szCs w:val="24"/>
-        </w:rPr>
-      </w:pPr>
-    </w:p>
-    <w:p>
-      <w:pPr>
-        <w:jc w:val="both"/>
-        <w:rPr>
-          <w:rFonts w:ascii="Segoe UI" w:hAnsi="Segoe UI" w:cs="Segoe UI"/>
-          <w:b/>
-        </w:rPr>
-      </w:pPr>
-    </w:p>
     <w:p>
       <w:pPr>
         <w:jc w:val="both"/>
@@ -16773,21 +17320,6 @@
 </file>
 
 <file path=customXml/item1.xml><?xml version="1.0" encoding="utf-8"?>
-<p:properties xmlns:p="http://schemas.microsoft.com/office/2006/metadata/properties" xmlns:xsi="http://www.w3.org/2001/XMLSchema-instance" xmlns:pc="http://schemas.microsoft.com/office/infopath/2007/PartnerControls">
-  <documentManagement/>
-</p:properties>
-</file>
-
-<file path=customXml/item2.xml><?xml version="1.0" encoding="utf-8"?>
-<?mso-contentType ?>
-<FormTemplates xmlns="http://schemas.microsoft.com/sharepoint/v3/contenttype/forms">
-  <Display>DocumentLibraryForm</Display>
-  <Edit>DocumentLibraryForm</Edit>
-  <New>DocumentLibraryForm</New>
-</FormTemplates>
-</file>
-
-<file path=customXml/item3.xml><?xml version="1.0" encoding="utf-8"?>
 <ct:contentTypeSchema xmlns:ct="http://schemas.microsoft.com/office/2006/metadata/contentType" xmlns:ma="http://schemas.microsoft.com/office/2006/metadata/properties/metaAttributes" ct:_="" ma:_="" ma:contentTypeName="Documento" ma:contentTypeID="0x010100958A34E01316F8439D0AE3BCFE2030F9" ma:contentTypeVersion="11" ma:contentTypeDescription="Creare un nuovo documento." ma:contentTypeScope="" ma:versionID="0dced6074aa322051cdb1ef91a0cce46">
   <xsd:schema xmlns:xsd="http://www.w3.org/2001/XMLSchema" xmlns:xs="http://www.w3.org/2001/XMLSchema" xmlns:p="http://schemas.microsoft.com/office/2006/metadata/properties" xmlns:ns3="c1651439-6e46-4f78-9acb-4a905f92618b" xmlns:ns4="25379ffa-1be3-456e-9b5c-56d073d73bb0" targetNamespace="http://schemas.microsoft.com/office/2006/metadata/properties" ma:root="true" ma:fieldsID="574c7dfb77a71db1648b266fc84bf1fa" ns3:_="" ns4:_="">
     <xsd:import namespace="c1651439-6e46-4f78-9acb-4a905f92618b"/>
@@ -16996,24 +17528,22 @@
 </ct:contentTypeSchema>
 </file>
 
-<file path=customXml/itemProps1.xml><?xml version="1.0" encoding="utf-8"?>
-<ds:datastoreItem xmlns:ds="http://schemas.openxmlformats.org/officeDocument/2006/customXml" ds:itemID="{A7445DBE-D8B9-4EBB-A15E-BA1D3A887F6F}">
-  <ds:schemaRefs>
-    <ds:schemaRef ds:uri="http://schemas.microsoft.com/office/2006/metadata/properties"/>
-    <ds:schemaRef ds:uri="http://schemas.microsoft.com/office/infopath/2007/PartnerControls"/>
-  </ds:schemaRefs>
-</ds:datastoreItem>
+<file path=customXml/item2.xml><?xml version="1.0" encoding="utf-8"?>
+<?mso-contentType ?>
+<FormTemplates xmlns="http://schemas.microsoft.com/sharepoint/v3/contenttype/forms">
+  <Display>DocumentLibraryForm</Display>
+  <Edit>DocumentLibraryForm</Edit>
+  <New>DocumentLibraryForm</New>
+</FormTemplates>
 </file>
 
-<file path=customXml/itemProps2.xml><?xml version="1.0" encoding="utf-8"?>
-<ds:datastoreItem xmlns:ds="http://schemas.openxmlformats.org/officeDocument/2006/customXml" ds:itemID="{DF5D7297-94D8-4F66-94C2-1CD8307D9FF4}">
-  <ds:schemaRefs>
-    <ds:schemaRef ds:uri="http://schemas.microsoft.com/sharepoint/v3/contenttype/forms"/>
-  </ds:schemaRefs>
-</ds:datastoreItem>
+<file path=customXml/item3.xml><?xml version="1.0" encoding="utf-8"?>
+<p:properties xmlns:p="http://schemas.microsoft.com/office/2006/metadata/properties" xmlns:xsi="http://www.w3.org/2001/XMLSchema-instance" xmlns:pc="http://schemas.microsoft.com/office/infopath/2007/PartnerControls">
+  <documentManagement/>
+</p:properties>
 </file>
 
-<file path=customXml/itemProps3.xml><?xml version="1.0" encoding="utf-8"?>
+<file path=customXml/itemProps1.xml><?xml version="1.0" encoding="utf-8"?>
 <ds:datastoreItem xmlns:ds="http://schemas.openxmlformats.org/officeDocument/2006/customXml" ds:itemID="{8F61705A-74E5-472A-A352-0AD41F9B3471}">
   <ds:schemaRefs>
     <ds:schemaRef ds:uri="http://schemas.microsoft.com/office/2006/metadata/contentType"/>
@@ -17030,4 +17560,21 @@
     <ds:schemaRef ds:uri="http://schemas.microsoft.com/internal/obd"/>
   </ds:schemaRefs>
 </ds:datastoreItem>
+</file>
+
+<file path=customXml/itemProps2.xml><?xml version="1.0" encoding="utf-8"?>
+<ds:datastoreItem xmlns:ds="http://schemas.openxmlformats.org/officeDocument/2006/customXml" ds:itemID="{DF5D7297-94D8-4F66-94C2-1CD8307D9FF4}">
+  <ds:schemaRefs>
+    <ds:schemaRef ds:uri="http://schemas.microsoft.com/sharepoint/v3/contenttype/forms"/>
+  </ds:schemaRefs>
+</ds:datastoreItem>
+</file>
+
+<file path=customXml/itemProps3.xml><?xml version="1.0" encoding="utf-8"?>
+<ds:datastoreItem xmlns:ds="http://schemas.openxmlformats.org/officeDocument/2006/customXml" ds:itemID="{A7445DBE-D8B9-4EBB-A15E-BA1D3A887F6F}">
+  <ds:schemaRefs>
+    <ds:schemaRef ds:uri="http://schemas.microsoft.com/office/2006/metadata/properties"/>
+    <ds:schemaRef ds:uri="http://schemas.microsoft.com/office/infopath/2007/PartnerControls"/>
+  </ds:schemaRefs>
+</ds:datastoreItem>
 </file>
</xml_diff>